<commit_message>
More documentation added Cleared I2C from the old structure
TESTED OUTSIDE and several message sent to SIGFOX Network
</commit_message>
<xml_diff>
--- a/Documentation/SFS SmartEverything.docx
+++ b/Documentation/SFS SmartEverything.docx
@@ -23,7 +23,617 @@
           <w:numId w:val="1"/>
         </w:numPr>
       </w:pPr>
-      <w:r>
+      <w:proofErr w:type="spellStart"/>
+      <w:proofErr w:type="gramStart"/>
+      <w:r>
+        <w:t>Sw</w:t>
+      </w:r>
+      <w:proofErr w:type="spellEnd"/>
+      <w:r>
+        <w:t xml:space="preserve">  Components</w:t>
+      </w:r>
+      <w:proofErr w:type="gramEnd"/>
+    </w:p>
+    <w:p>
+      <w:pPr>
+        <w:pStyle w:val="Heading2"/>
+      </w:pPr>
+      <w:proofErr w:type="gramStart"/>
+      <w:r>
+        <w:t>tasks</w:t>
+      </w:r>
+      <w:proofErr w:type="gramEnd"/>
+    </w:p>
+    <w:p>
+      <w:pPr>
+        <w:autoSpaceDE w:val="0"/>
+        <w:autoSpaceDN w:val="0"/>
+        <w:adjustRightInd w:val="0"/>
+        <w:spacing w:after="0" w:line="240" w:lineRule="auto"/>
+        <w:rPr>
+          <w:rFonts w:ascii="Consolas" w:hAnsi="Consolas" w:cs="Consolas"/>
+          <w:color w:val="008000"/>
+          <w:sz w:val="19"/>
+          <w:szCs w:val="19"/>
+        </w:rPr>
+      </w:pPr>
+      <w:r>
+        <w:rPr>
+          <w:rFonts w:ascii="Consolas" w:hAnsi="Consolas" w:cs="Consolas"/>
+          <w:color w:val="008000"/>
+          <w:sz w:val="19"/>
+          <w:szCs w:val="19"/>
+        </w:rPr>
+        <w:t xml:space="preserve">These are the main tasks are present on the </w:t>
+      </w:r>
+      <w:proofErr w:type="spellStart"/>
+      <w:r>
+        <w:rPr>
+          <w:rFonts w:ascii="Consolas" w:hAnsi="Consolas" w:cs="Consolas"/>
+          <w:color w:val="008000"/>
+          <w:sz w:val="19"/>
+          <w:szCs w:val="19"/>
+        </w:rPr>
+        <w:t>SmartEverything</w:t>
+      </w:r>
+      <w:proofErr w:type="spellEnd"/>
+      <w:r>
+        <w:rPr>
+          <w:rFonts w:ascii="Consolas" w:hAnsi="Consolas" w:cs="Consolas"/>
+          <w:color w:val="008000"/>
+          <w:sz w:val="19"/>
+          <w:szCs w:val="19"/>
+        </w:rPr>
+        <w:t xml:space="preserve"> project</w:t>
+      </w:r>
+    </w:p>
+    <w:p>
+      <w:pPr>
+        <w:autoSpaceDE w:val="0"/>
+        <w:autoSpaceDN w:val="0"/>
+        <w:adjustRightInd w:val="0"/>
+        <w:spacing w:after="0" w:line="240" w:lineRule="auto"/>
+        <w:rPr>
+          <w:rFonts w:ascii="Consolas" w:hAnsi="Consolas" w:cs="Consolas"/>
+          <w:color w:val="008000"/>
+          <w:sz w:val="19"/>
+          <w:szCs w:val="19"/>
+        </w:rPr>
+      </w:pPr>
+    </w:p>
+    <w:p>
+      <w:pPr>
+        <w:autoSpaceDE w:val="0"/>
+        <w:autoSpaceDN w:val="0"/>
+        <w:adjustRightInd w:val="0"/>
+        <w:spacing w:after="0" w:line="240" w:lineRule="auto"/>
+        <w:rPr>
+          <w:rFonts w:ascii="Consolas" w:hAnsi="Consolas" w:cs="Consolas"/>
+          <w:color w:val="008000"/>
+          <w:sz w:val="19"/>
+          <w:szCs w:val="19"/>
+        </w:rPr>
+      </w:pPr>
+      <w:proofErr w:type="spellStart"/>
+      <w:r>
+        <w:rPr>
+          <w:rFonts w:ascii="Consolas" w:hAnsi="Consolas" w:cs="Consolas"/>
+          <w:color w:val="880000"/>
+          <w:sz w:val="19"/>
+          <w:szCs w:val="19"/>
+        </w:rPr>
+        <w:t>cdc_</w:t>
+      </w:r>
+      <w:proofErr w:type="gramStart"/>
+      <w:r>
+        <w:rPr>
+          <w:rFonts w:ascii="Consolas" w:hAnsi="Consolas" w:cs="Consolas"/>
+          <w:color w:val="880000"/>
+          <w:sz w:val="19"/>
+          <w:szCs w:val="19"/>
+        </w:rPr>
+        <w:t>task</w:t>
+      </w:r>
+      <w:proofErr w:type="spellEnd"/>
+      <w:r>
+        <w:rPr>
+          <w:rFonts w:ascii="Consolas" w:hAnsi="Consolas" w:cs="Consolas"/>
+          <w:color w:val="880000"/>
+          <w:sz w:val="19"/>
+          <w:szCs w:val="19"/>
+        </w:rPr>
+        <w:t xml:space="preserve"> :</w:t>
+      </w:r>
+      <w:proofErr w:type="gramEnd"/>
+      <w:r>
+        <w:rPr>
+          <w:rFonts w:ascii="Consolas" w:hAnsi="Consolas" w:cs="Consolas"/>
+          <w:color w:val="880000"/>
+          <w:sz w:val="19"/>
+          <w:szCs w:val="19"/>
+        </w:rPr>
+        <w:t xml:space="preserve"> </w:t>
+      </w:r>
+      <w:r>
+        <w:rPr>
+          <w:rFonts w:ascii="Consolas" w:hAnsi="Consolas" w:cs="Consolas"/>
+          <w:color w:val="008000"/>
+          <w:sz w:val="19"/>
+          <w:szCs w:val="19"/>
+        </w:rPr>
+        <w:t>This is the s</w:t>
+      </w:r>
+      <w:r>
+        <w:rPr>
+          <w:rFonts w:ascii="Consolas" w:hAnsi="Consolas" w:cs="Consolas"/>
+          <w:color w:val="008000"/>
+          <w:sz w:val="19"/>
+          <w:szCs w:val="19"/>
+        </w:rPr>
+        <w:t>erial task that receive the input from the users and route the message to the required component.</w:t>
+      </w:r>
+      <w:r>
+        <w:rPr>
+          <w:rFonts w:ascii="Consolas" w:hAnsi="Consolas" w:cs="Consolas"/>
+          <w:color w:val="008000"/>
+          <w:sz w:val="19"/>
+          <w:szCs w:val="19"/>
+        </w:rPr>
+        <w:br/>
+        <w:t xml:space="preserve">It is contained in the </w:t>
+      </w:r>
+      <w:proofErr w:type="spellStart"/>
+      <w:r>
+        <w:rPr>
+          <w:rFonts w:ascii="Consolas" w:hAnsi="Consolas" w:cs="Consolas"/>
+          <w:color w:val="008000"/>
+          <w:sz w:val="19"/>
+          <w:szCs w:val="19"/>
+        </w:rPr>
+        <w:t>sme_cdc_uart</w:t>
+      </w:r>
+      <w:proofErr w:type="spellEnd"/>
+      <w:proofErr w:type="gramStart"/>
+      <w:r>
+        <w:rPr>
+          <w:rFonts w:ascii="Consolas" w:hAnsi="Consolas" w:cs="Consolas"/>
+          <w:color w:val="008000"/>
+          <w:sz w:val="19"/>
+          <w:szCs w:val="19"/>
+        </w:rPr>
+        <w:t>.[</w:t>
+      </w:r>
+      <w:proofErr w:type="gramEnd"/>
+      <w:r>
+        <w:rPr>
+          <w:rFonts w:ascii="Consolas" w:hAnsi="Consolas" w:cs="Consolas"/>
+          <w:color w:val="008000"/>
+          <w:sz w:val="19"/>
+          <w:szCs w:val="19"/>
+        </w:rPr>
+        <w:t>c/h] files.</w:t>
+      </w:r>
+    </w:p>
+    <w:p>
+      <w:pPr>
+        <w:autoSpaceDE w:val="0"/>
+        <w:autoSpaceDN w:val="0"/>
+        <w:adjustRightInd w:val="0"/>
+        <w:spacing w:after="0" w:line="240" w:lineRule="auto"/>
+        <w:rPr>
+          <w:rFonts w:ascii="Consolas" w:hAnsi="Consolas" w:cs="Consolas"/>
+          <w:color w:val="880000"/>
+          <w:sz w:val="19"/>
+          <w:szCs w:val="19"/>
+        </w:rPr>
+      </w:pPr>
+    </w:p>
+    <w:p>
+      <w:pPr>
+        <w:autoSpaceDE w:val="0"/>
+        <w:autoSpaceDN w:val="0"/>
+        <w:adjustRightInd w:val="0"/>
+        <w:spacing w:after="0" w:line="240" w:lineRule="auto"/>
+        <w:rPr>
+          <w:rFonts w:ascii="Consolas" w:hAnsi="Consolas" w:cs="Consolas"/>
+          <w:color w:val="008000"/>
+          <w:sz w:val="19"/>
+          <w:szCs w:val="19"/>
+        </w:rPr>
+      </w:pPr>
+      <w:proofErr w:type="spellStart"/>
+      <w:r>
+        <w:rPr>
+          <w:rFonts w:ascii="Consolas" w:hAnsi="Consolas" w:cs="Consolas"/>
+          <w:color w:val="880000"/>
+          <w:sz w:val="19"/>
+          <w:szCs w:val="19"/>
+        </w:rPr>
+        <w:t>control_</w:t>
+      </w:r>
+      <w:proofErr w:type="gramStart"/>
+      <w:r>
+        <w:rPr>
+          <w:rFonts w:ascii="Consolas" w:hAnsi="Consolas" w:cs="Consolas"/>
+          <w:color w:val="880000"/>
+          <w:sz w:val="19"/>
+          <w:szCs w:val="19"/>
+        </w:rPr>
+        <w:t>task</w:t>
+      </w:r>
+      <w:proofErr w:type="spellEnd"/>
+      <w:r>
+        <w:rPr>
+          <w:rFonts w:ascii="Consolas" w:hAnsi="Consolas" w:cs="Consolas"/>
+          <w:color w:val="880000"/>
+          <w:sz w:val="19"/>
+          <w:szCs w:val="19"/>
+        </w:rPr>
+        <w:t xml:space="preserve"> :</w:t>
+      </w:r>
+      <w:proofErr w:type="gramEnd"/>
+      <w:r>
+        <w:rPr>
+          <w:rFonts w:ascii="Consolas" w:hAnsi="Consolas" w:cs="Consolas"/>
+          <w:color w:val="880000"/>
+          <w:sz w:val="19"/>
+          <w:szCs w:val="19"/>
+        </w:rPr>
+        <w:t xml:space="preserve"> </w:t>
+      </w:r>
+      <w:r>
+        <w:rPr>
+          <w:rFonts w:ascii="Consolas" w:hAnsi="Consolas" w:cs="Consolas"/>
+          <w:color w:val="008000"/>
+          <w:sz w:val="19"/>
+          <w:szCs w:val="19"/>
+        </w:rPr>
+        <w:t>This is the main tasks</w:t>
+      </w:r>
+      <w:r>
+        <w:rPr>
+          <w:rFonts w:ascii="Consolas" w:hAnsi="Consolas" w:cs="Consolas"/>
+          <w:color w:val="008000"/>
+          <w:sz w:val="19"/>
+          <w:szCs w:val="19"/>
+        </w:rPr>
+        <w:t>, it is driven by the interrupt and execute the action according with the interrupt received</w:t>
+      </w:r>
+    </w:p>
+    <w:p>
+      <w:pPr>
+        <w:autoSpaceDE w:val="0"/>
+        <w:autoSpaceDN w:val="0"/>
+        <w:adjustRightInd w:val="0"/>
+        <w:spacing w:after="0" w:line="240" w:lineRule="auto"/>
+        <w:rPr>
+          <w:rFonts w:ascii="Consolas" w:hAnsi="Consolas" w:cs="Consolas"/>
+          <w:color w:val="008000"/>
+          <w:sz w:val="19"/>
+          <w:szCs w:val="19"/>
+        </w:rPr>
+      </w:pPr>
+    </w:p>
+    <w:p>
+      <w:pPr>
+        <w:autoSpaceDE w:val="0"/>
+        <w:autoSpaceDN w:val="0"/>
+        <w:adjustRightInd w:val="0"/>
+        <w:spacing w:after="0" w:line="240" w:lineRule="auto"/>
+        <w:rPr>
+          <w:rFonts w:ascii="Consolas" w:hAnsi="Consolas" w:cs="Consolas"/>
+          <w:color w:val="880000"/>
+          <w:sz w:val="19"/>
+          <w:szCs w:val="19"/>
+        </w:rPr>
+      </w:pPr>
+      <w:proofErr w:type="spellStart"/>
+      <w:r>
+        <w:rPr>
+          <w:rFonts w:ascii="Consolas" w:hAnsi="Consolas" w:cs="Consolas"/>
+          <w:color w:val="880000"/>
+          <w:sz w:val="19"/>
+          <w:szCs w:val="19"/>
+        </w:rPr>
+        <w:t>sme_sigfox_rx_mgr_</w:t>
+      </w:r>
+      <w:proofErr w:type="gramStart"/>
+      <w:r>
+        <w:rPr>
+          <w:rFonts w:ascii="Consolas" w:hAnsi="Consolas" w:cs="Consolas"/>
+          <w:color w:val="880000"/>
+          <w:sz w:val="19"/>
+          <w:szCs w:val="19"/>
+        </w:rPr>
+        <w:t>init</w:t>
+      </w:r>
+      <w:proofErr w:type="spellEnd"/>
+      <w:r>
+        <w:rPr>
+          <w:rFonts w:ascii="Consolas" w:hAnsi="Consolas" w:cs="Consolas"/>
+          <w:color w:val="880000"/>
+          <w:sz w:val="19"/>
+          <w:szCs w:val="19"/>
+        </w:rPr>
+        <w:t xml:space="preserve"> </w:t>
+      </w:r>
+      <w:r>
+        <w:rPr>
+          <w:rFonts w:ascii="Consolas" w:hAnsi="Consolas" w:cs="Consolas"/>
+          <w:color w:val="008000"/>
+          <w:sz w:val="19"/>
+          <w:szCs w:val="19"/>
+        </w:rPr>
+        <w:t>:</w:t>
+      </w:r>
+      <w:proofErr w:type="gramEnd"/>
+      <w:r>
+        <w:rPr>
+          <w:rFonts w:ascii="Consolas" w:hAnsi="Consolas" w:cs="Consolas"/>
+          <w:color w:val="008000"/>
+          <w:sz w:val="19"/>
+          <w:szCs w:val="19"/>
+        </w:rPr>
+        <w:t xml:space="preserve"> This task is waked up by any byte received from the </w:t>
+      </w:r>
+      <w:proofErr w:type="spellStart"/>
+      <w:r>
+        <w:rPr>
+          <w:rFonts w:ascii="Consolas" w:hAnsi="Consolas" w:cs="Consolas"/>
+          <w:color w:val="008000"/>
+          <w:sz w:val="19"/>
+          <w:szCs w:val="19"/>
+        </w:rPr>
+        <w:t>SigFox</w:t>
+      </w:r>
+      <w:proofErr w:type="spellEnd"/>
+      <w:r>
+        <w:rPr>
+          <w:rFonts w:ascii="Consolas" w:hAnsi="Consolas" w:cs="Consolas"/>
+          <w:color w:val="008000"/>
+          <w:sz w:val="19"/>
+          <w:szCs w:val="19"/>
+        </w:rPr>
+        <w:t xml:space="preserve"> receiver interrupt</w:t>
+      </w:r>
+    </w:p>
+    <w:p>
+      <w:pPr>
+        <w:autoSpaceDE w:val="0"/>
+        <w:autoSpaceDN w:val="0"/>
+        <w:adjustRightInd w:val="0"/>
+        <w:spacing w:after="0" w:line="240" w:lineRule="auto"/>
+        <w:rPr>
+          <w:rFonts w:ascii="Consolas" w:hAnsi="Consolas" w:cs="Consolas"/>
+          <w:color w:val="008000"/>
+          <w:sz w:val="19"/>
+          <w:szCs w:val="19"/>
+        </w:rPr>
+      </w:pPr>
+    </w:p>
+    <w:p>
+      <w:pPr>
+        <w:autoSpaceDE w:val="0"/>
+        <w:autoSpaceDN w:val="0"/>
+        <w:adjustRightInd w:val="0"/>
+        <w:spacing w:after="0" w:line="240" w:lineRule="auto"/>
+        <w:rPr>
+          <w:rFonts w:ascii="Consolas" w:hAnsi="Consolas" w:cs="Consolas"/>
+          <w:color w:val="880000"/>
+          <w:sz w:val="19"/>
+          <w:szCs w:val="19"/>
+        </w:rPr>
+      </w:pPr>
+      <w:proofErr w:type="spellStart"/>
+      <w:r>
+        <w:rPr>
+          <w:rFonts w:ascii="Consolas" w:hAnsi="Consolas" w:cs="Consolas"/>
+          <w:color w:val="880000"/>
+          <w:sz w:val="19"/>
+          <w:szCs w:val="19"/>
+        </w:rPr>
+        <w:t>sme_gps_mgr_</w:t>
+      </w:r>
+      <w:proofErr w:type="gramStart"/>
+      <w:r>
+        <w:rPr>
+          <w:rFonts w:ascii="Consolas" w:hAnsi="Consolas" w:cs="Consolas"/>
+          <w:color w:val="880000"/>
+          <w:sz w:val="19"/>
+          <w:szCs w:val="19"/>
+        </w:rPr>
+        <w:t>init</w:t>
+      </w:r>
+      <w:proofErr w:type="spellEnd"/>
+      <w:r>
+        <w:rPr>
+          <w:rFonts w:ascii="Consolas" w:hAnsi="Consolas" w:cs="Consolas"/>
+          <w:color w:val="880000"/>
+          <w:sz w:val="19"/>
+          <w:szCs w:val="19"/>
+        </w:rPr>
+        <w:t xml:space="preserve"> </w:t>
+      </w:r>
+      <w:r>
+        <w:rPr>
+          <w:rFonts w:ascii="Consolas" w:hAnsi="Consolas" w:cs="Consolas"/>
+          <w:color w:val="008000"/>
+          <w:sz w:val="19"/>
+          <w:szCs w:val="19"/>
+        </w:rPr>
+        <w:t>:</w:t>
+      </w:r>
+      <w:proofErr w:type="gramEnd"/>
+      <w:r>
+        <w:rPr>
+          <w:rFonts w:ascii="Consolas" w:hAnsi="Consolas" w:cs="Consolas"/>
+          <w:color w:val="008000"/>
+          <w:sz w:val="19"/>
+          <w:szCs w:val="19"/>
+        </w:rPr>
+        <w:t xml:space="preserve"> This task is waked up by any byte received from the </w:t>
+      </w:r>
+      <w:proofErr w:type="spellStart"/>
+      <w:r>
+        <w:rPr>
+          <w:rFonts w:ascii="Consolas" w:hAnsi="Consolas" w:cs="Consolas"/>
+          <w:color w:val="008000"/>
+          <w:sz w:val="19"/>
+          <w:szCs w:val="19"/>
+        </w:rPr>
+        <w:t>gps</w:t>
+      </w:r>
+      <w:proofErr w:type="spellEnd"/>
+      <w:r>
+        <w:rPr>
+          <w:rFonts w:ascii="Consolas" w:hAnsi="Consolas" w:cs="Consolas"/>
+          <w:color w:val="008000"/>
+          <w:sz w:val="19"/>
+          <w:szCs w:val="19"/>
+        </w:rPr>
+        <w:t xml:space="preserve"> receiver interrupt</w:t>
+      </w:r>
+    </w:p>
+    <w:p>
+      <w:pPr>
+        <w:autoSpaceDE w:val="0"/>
+        <w:autoSpaceDN w:val="0"/>
+        <w:adjustRightInd w:val="0"/>
+        <w:spacing w:after="0" w:line="240" w:lineRule="auto"/>
+        <w:rPr>
+          <w:rFonts w:ascii="Consolas" w:hAnsi="Consolas" w:cs="Consolas"/>
+          <w:color w:val="008000"/>
+          <w:sz w:val="19"/>
+          <w:szCs w:val="19"/>
+        </w:rPr>
+      </w:pPr>
+    </w:p>
+    <w:p>
+      <w:pPr>
+        <w:pStyle w:val="Heading2"/>
+      </w:pPr>
+      <w:r>
+        <w:t>Interrupt</w:t>
+      </w:r>
+    </w:p>
+    <w:p>
+      <w:pPr>
+        <w:autoSpaceDE w:val="0"/>
+        <w:autoSpaceDN w:val="0"/>
+        <w:adjustRightInd w:val="0"/>
+        <w:spacing w:after="0" w:line="240" w:lineRule="auto"/>
+        <w:rPr>
+          <w:rFonts w:ascii="Consolas" w:hAnsi="Consolas" w:cs="Consolas"/>
+          <w:color w:val="008000"/>
+          <w:sz w:val="19"/>
+          <w:szCs w:val="19"/>
+        </w:rPr>
+      </w:pPr>
+    </w:p>
+    <w:p>
+      <w:pPr>
+        <w:autoSpaceDE w:val="0"/>
+        <w:autoSpaceDN w:val="0"/>
+        <w:adjustRightInd w:val="0"/>
+        <w:spacing w:after="0" w:line="240" w:lineRule="auto"/>
+        <w:rPr>
+          <w:rFonts w:ascii="Consolas" w:hAnsi="Consolas" w:cs="Consolas"/>
+          <w:color w:val="008000"/>
+          <w:sz w:val="19"/>
+          <w:szCs w:val="19"/>
+        </w:rPr>
+      </w:pPr>
+    </w:p>
+    <w:p>
+      <w:pPr>
+        <w:pStyle w:val="Heading1"/>
+        <w:numPr>
+          <w:ilvl w:val="0"/>
+          <w:numId w:val="5"/>
+        </w:numPr>
+      </w:pPr>
+      <w:proofErr w:type="spellStart"/>
+      <w:r>
+        <w:lastRenderedPageBreak/>
+        <w:t>FireFox</w:t>
+      </w:r>
+      <w:proofErr w:type="spellEnd"/>
+    </w:p>
+    <w:p>
+      <w:pPr>
+        <w:pStyle w:val="Heading2"/>
+      </w:pPr>
+      <w:r>
+        <w:t>RX FSM</w:t>
+      </w:r>
+    </w:p>
+    <w:p>
+      <w:r>
+        <w:rPr>
+          <w:noProof/>
+        </w:rPr>
+        <w:drawing>
+          <wp:inline distT="0" distB="0" distL="0" distR="0">
+            <wp:extent cx="5943600" cy="3981450"/>
+            <wp:effectExtent l="0" t="0" r="0" b="0"/>
+            <wp:docPr id="4" name="Picture 4" descr="C:\Users\mfontane\Desktop\UseCaseButton.png"/>
+            <wp:cNvGraphicFramePr>
+              <a:graphicFrameLocks xmlns:a="http://schemas.openxmlformats.org/drawingml/2006/main" noChangeAspect="1"/>
+            </wp:cNvGraphicFramePr>
+            <a:graphic xmlns:a="http://schemas.openxmlformats.org/drawingml/2006/main">
+              <a:graphicData uri="http://schemas.openxmlformats.org/drawingml/2006/picture">
+                <pic:pic xmlns:pic="http://schemas.openxmlformats.org/drawingml/2006/picture">
+                  <pic:nvPicPr>
+                    <pic:cNvPr id="0" name="Picture 2" descr="C:\Users\mfontane\Desktop\UseCaseButton.png"/>
+                    <pic:cNvPicPr>
+                      <a:picLocks noChangeAspect="1" noChangeArrowheads="1"/>
+                    </pic:cNvPicPr>
+                  </pic:nvPicPr>
+                  <pic:blipFill>
+                    <a:blip r:embed="rId6">
+                      <a:extLst>
+                        <a:ext uri="{28A0092B-C50C-407E-A947-70E740481C1C}">
+                          <a14:useLocalDpi xmlns:a14="http://schemas.microsoft.com/office/drawing/2010/main" val="0"/>
+                        </a:ext>
+                      </a:extLst>
+                    </a:blip>
+                    <a:srcRect/>
+                    <a:stretch>
+                      <a:fillRect/>
+                    </a:stretch>
+                  </pic:blipFill>
+                  <pic:spPr bwMode="auto">
+                    <a:xfrm>
+                      <a:off x="0" y="0"/>
+                      <a:ext cx="5943600" cy="3981450"/>
+                    </a:xfrm>
+                    <a:prstGeom prst="rect">
+                      <a:avLst/>
+                    </a:prstGeom>
+                    <a:noFill/>
+                    <a:ln>
+                      <a:noFill/>
+                    </a:ln>
+                  </pic:spPr>
+                </pic:pic>
+              </a:graphicData>
+            </a:graphic>
+          </wp:inline>
+        </w:drawing>
+      </w:r>
+      <w:bookmarkStart w:id="0" w:name="_GoBack"/>
+      <w:bookmarkEnd w:id="0"/>
+    </w:p>
+    <w:p>
+      <w:pPr>
+        <w:pStyle w:val="Heading1"/>
+        <w:numPr>
+          <w:ilvl w:val="0"/>
+          <w:numId w:val="5"/>
+        </w:numPr>
+      </w:pPr>
+      <w:r>
+        <w:lastRenderedPageBreak/>
         <w:t>Use cases</w:t>
       </w:r>
     </w:p>
@@ -32,7 +642,7 @@
         <w:pStyle w:val="Heading2"/>
         <w:numPr>
           <w:ilvl w:val="0"/>
-          <w:numId w:val="1"/>
+          <w:numId w:val="5"/>
         </w:numPr>
       </w:pPr>
       <w:r>
@@ -65,7 +675,7 @@
                     </pic:cNvPicPr>
                   </pic:nvPicPr>
                   <pic:blipFill>
-                    <a:blip r:embed="rId6">
+                    <a:blip r:embed="rId7">
                       <a:extLst>
                         <a:ext uri="{28A0092B-C50C-407E-A947-70E740481C1C}">
                           <a14:useLocalDpi xmlns:a14="http://schemas.microsoft.com/office/drawing/2010/main" val="0"/>
@@ -105,14 +715,27 @@
       <w:r>
         <w:t xml:space="preserve">Figure </w:t>
       </w:r>
-      <w:fldSimple w:instr=" SEQ Figure \* ARABIC ">
-        <w:r>
-          <w:rPr>
-            <w:noProof/>
-          </w:rPr>
-          <w:t>1</w:t>
-        </w:r>
-      </w:fldSimple>
+      <w:r>
+        <w:fldChar w:fldCharType="begin"/>
+      </w:r>
+      <w:r>
+        <w:instrText xml:space="preserve"> SEQ Figure \* ARABIC </w:instrText>
+      </w:r>
+      <w:r>
+        <w:fldChar w:fldCharType="separate"/>
+      </w:r>
+      <w:r>
+        <w:rPr>
+          <w:noProof/>
+        </w:rPr>
+        <w:t>1</w:t>
+      </w:r>
+      <w:r>
+        <w:rPr>
+          <w:noProof/>
+        </w:rPr>
+        <w:fldChar w:fldCharType="end"/>
+      </w:r>
       <w:r>
         <w:t xml:space="preserve"> - CDC Use Case</w:t>
       </w:r>
@@ -147,7 +770,6 @@
     </w:p>
     <w:p>
       <w:r>
-        <w:lastRenderedPageBreak/>
         <w:t>The components are divided in 2 main group, according with their communication interface</w:t>
       </w:r>
       <w:proofErr w:type="gramStart"/>
@@ -176,6 +798,7 @@
     </w:p>
     <w:p>
       <w:r>
+        <w:lastRenderedPageBreak/>
         <w:t>I2C Command:</w:t>
       </w:r>
     </w:p>
@@ -729,18 +1352,54 @@
     </w:p>
     <w:p>
       <w:pPr>
-        <w:pStyle w:val="Heading2"/>
-        <w:numPr>
-          <w:ilvl w:val="0"/>
-          <w:numId w:val="3"/>
-        </w:numPr>
-      </w:pPr>
-      <w:proofErr w:type="gramStart"/>
-      <w:r>
-        <w:lastRenderedPageBreak/>
-        <w:t>tasks</w:t>
-      </w:r>
-      <w:proofErr w:type="gramEnd"/>
+        <w:autoSpaceDE w:val="0"/>
+        <w:autoSpaceDN w:val="0"/>
+        <w:adjustRightInd w:val="0"/>
+        <w:spacing w:after="0" w:line="240" w:lineRule="auto"/>
+        <w:rPr>
+          <w:rFonts w:ascii="Consolas" w:hAnsi="Consolas" w:cs="Consolas"/>
+          <w:color w:val="008000"/>
+          <w:sz w:val="19"/>
+          <w:szCs w:val="19"/>
+        </w:rPr>
+      </w:pPr>
+    </w:p>
+    <w:p>
+      <w:pPr>
+        <w:autoSpaceDE w:val="0"/>
+        <w:autoSpaceDN w:val="0"/>
+        <w:adjustRightInd w:val="0"/>
+        <w:spacing w:after="0" w:line="240" w:lineRule="auto"/>
+        <w:rPr>
+          <w:rFonts w:ascii="Consolas" w:hAnsi="Consolas" w:cs="Consolas"/>
+          <w:color w:val="008000"/>
+          <w:sz w:val="19"/>
+          <w:szCs w:val="19"/>
+        </w:rPr>
+      </w:pPr>
+    </w:p>
+    <w:p>
+      <w:pPr>
+        <w:autoSpaceDE w:val="0"/>
+        <w:autoSpaceDN w:val="0"/>
+        <w:adjustRightInd w:val="0"/>
+        <w:spacing w:after="0" w:line="240" w:lineRule="auto"/>
+        <w:rPr>
+          <w:rFonts w:ascii="Consolas" w:hAnsi="Consolas" w:cs="Consolas"/>
+          <w:color w:val="880000"/>
+          <w:sz w:val="19"/>
+          <w:szCs w:val="19"/>
+        </w:rPr>
+      </w:pPr>
+      <w:r>
+        <w:rPr>
+          <w:rFonts w:ascii="Consolas" w:hAnsi="Consolas" w:cs="Consolas"/>
+          <w:color w:val="008000"/>
+          <w:sz w:val="19"/>
+          <w:szCs w:val="19"/>
+        </w:rPr>
+        <w:t xml:space="preserve"> </w:t>
+      </w:r>
     </w:p>
     <w:p>
       <w:pPr>
@@ -772,10 +1431,13 @@
       </w:pPr>
       <w:r>
         <w:lastRenderedPageBreak/>
-        <w:t>User interaction</w:t>
-      </w:r>
-      <w:r>
-        <w:t xml:space="preserve"> Use Case</w:t>
+        <w:t xml:space="preserve">User interaction </w:t>
+      </w:r>
+      <w:r>
+        <w:t xml:space="preserve">NFC </w:t>
+      </w:r>
+      <w:r>
+        <w:t>Use Case</w:t>
       </w:r>
     </w:p>
     <w:p>
@@ -801,7 +1463,7 @@
                     </pic:cNvPicPr>
                   </pic:nvPicPr>
                   <pic:blipFill>
-                    <a:blip r:embed="rId7">
+                    <a:blip r:embed="rId8">
                       <a:extLst>
                         <a:ext uri="{28A0092B-C50C-407E-A947-70E740481C1C}">
                           <a14:useLocalDpi xmlns:a14="http://schemas.microsoft.com/office/drawing/2010/main" val="0"/>
@@ -838,18 +1500,73 @@
         <w:pStyle w:val="Heading2"/>
         <w:numPr>
           <w:ilvl w:val="0"/>
-          <w:numId w:val="4"/>
+          <w:numId w:val="6"/>
         </w:numPr>
       </w:pPr>
-      <w:proofErr w:type="gramStart"/>
-      <w:r>
-        <w:t>tasks</w:t>
-      </w:r>
-      <w:proofErr w:type="gramEnd"/>
-    </w:p>
-    <w:p>
-      <w:bookmarkStart w:id="0" w:name="_GoBack"/>
-      <w:bookmarkEnd w:id="0"/>
+      <w:r>
+        <w:t xml:space="preserve">User interaction </w:t>
+      </w:r>
+      <w:r>
+        <w:t xml:space="preserve">Button </w:t>
+      </w:r>
+      <w:r>
+        <w:t>Use Case</w:t>
+      </w:r>
+    </w:p>
+    <w:p>
+      <w:r>
+        <w:rPr>
+          <w:noProof/>
+        </w:rPr>
+        <w:drawing>
+          <wp:inline distT="0" distB="0" distL="0" distR="0">
+            <wp:extent cx="5943600" cy="2838450"/>
+            <wp:effectExtent l="0" t="0" r="0" b="0"/>
+            <wp:docPr id="2" name="Picture 2" descr="C:\Users\mfontane\Desktop\UseCaseButton.png"/>
+            <wp:cNvGraphicFramePr>
+              <a:graphicFrameLocks xmlns:a="http://schemas.openxmlformats.org/drawingml/2006/main" noChangeAspect="1"/>
+            </wp:cNvGraphicFramePr>
+            <a:graphic xmlns:a="http://schemas.openxmlformats.org/drawingml/2006/main">
+              <a:graphicData uri="http://schemas.openxmlformats.org/drawingml/2006/picture">
+                <pic:pic xmlns:pic="http://schemas.openxmlformats.org/drawingml/2006/picture">
+                  <pic:nvPicPr>
+                    <pic:cNvPr id="0" name="Picture 1" descr="C:\Users\mfontane\Desktop\UseCaseButton.png"/>
+                    <pic:cNvPicPr>
+                      <a:picLocks noChangeAspect="1" noChangeArrowheads="1"/>
+                    </pic:cNvPicPr>
+                  </pic:nvPicPr>
+                  <pic:blipFill>
+                    <a:blip r:embed="rId9">
+                      <a:extLst>
+                        <a:ext uri="{28A0092B-C50C-407E-A947-70E740481C1C}">
+                          <a14:useLocalDpi xmlns:a14="http://schemas.microsoft.com/office/drawing/2010/main" val="0"/>
+                        </a:ext>
+                      </a:extLst>
+                    </a:blip>
+                    <a:srcRect/>
+                    <a:stretch>
+                      <a:fillRect/>
+                    </a:stretch>
+                  </pic:blipFill>
+                  <pic:spPr bwMode="auto">
+                    <a:xfrm>
+                      <a:off x="0" y="0"/>
+                      <a:ext cx="5943600" cy="2838450"/>
+                    </a:xfrm>
+                    <a:prstGeom prst="rect">
+                      <a:avLst/>
+                    </a:prstGeom>
+                    <a:noFill/>
+                    <a:ln>
+                      <a:noFill/>
+                    </a:ln>
+                  </pic:spPr>
+                </pic:pic>
+              </a:graphicData>
+            </a:graphic>
+          </wp:inline>
+        </w:drawing>
+      </w:r>
     </w:p>
     <w:sectPr>
       <w:pgSz w:w="12240" w:h="15840"/>
@@ -864,6 +1581,92 @@
 <file path=word/numbering.xml><?xml version="1.0" encoding="utf-8"?>
 <w:numbering xmlns:wpc="http://schemas.microsoft.com/office/word/2010/wordprocessingCanvas" xmlns:mc="http://schemas.openxmlformats.org/markup-compatibility/2006" xmlns:o="urn:schemas-microsoft-com:office:office" xmlns:r="http://schemas.openxmlformats.org/officeDocument/2006/relationships" xmlns:m="http://schemas.openxmlformats.org/officeDocument/2006/math" xmlns:v="urn:schemas-microsoft-com:vml" xmlns:wp14="http://schemas.microsoft.com/office/word/2010/wordprocessingDrawing" xmlns:wp="http://schemas.openxmlformats.org/drawingml/2006/wordprocessingDrawing" xmlns:w10="urn:schemas-microsoft-com:office:word" xmlns:w="http://schemas.openxmlformats.org/wordprocessingml/2006/main" xmlns:w14="http://schemas.microsoft.com/office/word/2010/wordml" xmlns:wpg="http://schemas.microsoft.com/office/word/2010/wordprocessingGroup" xmlns:wpi="http://schemas.microsoft.com/office/word/2010/wordprocessingInk" xmlns:wne="http://schemas.microsoft.com/office/word/2006/wordml" xmlns:wps="http://schemas.microsoft.com/office/word/2010/wordprocessingShape" mc:Ignorable="w14 wp14">
   <w:abstractNum w:abstractNumId="0">
+    <w:nsid w:val="0233102B"/>
+    <w:multiLevelType w:val="hybridMultilevel"/>
+    <w:tmpl w:val="57EED574"/>
+    <w:lvl w:ilvl="0" w:tplc="0409000F">
+      <w:start w:val="1"/>
+      <w:numFmt w:val="decimal"/>
+      <w:lvlText w:val="%1."/>
+      <w:lvlJc w:val="left"/>
+      <w:pPr>
+        <w:ind w:left="720" w:hanging="360"/>
+      </w:pPr>
+    </w:lvl>
+    <w:lvl w:ilvl="1" w:tplc="04090019">
+      <w:start w:val="1"/>
+      <w:numFmt w:val="lowerLetter"/>
+      <w:lvlText w:val="%2."/>
+      <w:lvlJc w:val="left"/>
+      <w:pPr>
+        <w:ind w:left="1440" w:hanging="360"/>
+      </w:pPr>
+    </w:lvl>
+    <w:lvl w:ilvl="2" w:tplc="0409001B" w:tentative="1">
+      <w:start w:val="1"/>
+      <w:numFmt w:val="lowerRoman"/>
+      <w:lvlText w:val="%3."/>
+      <w:lvlJc w:val="right"/>
+      <w:pPr>
+        <w:ind w:left="2160" w:hanging="180"/>
+      </w:pPr>
+    </w:lvl>
+    <w:lvl w:ilvl="3" w:tplc="0409000F" w:tentative="1">
+      <w:start w:val="1"/>
+      <w:numFmt w:val="decimal"/>
+      <w:lvlText w:val="%4."/>
+      <w:lvlJc w:val="left"/>
+      <w:pPr>
+        <w:ind w:left="2880" w:hanging="360"/>
+      </w:pPr>
+    </w:lvl>
+    <w:lvl w:ilvl="4" w:tplc="04090019" w:tentative="1">
+      <w:start w:val="1"/>
+      <w:numFmt w:val="lowerLetter"/>
+      <w:lvlText w:val="%5."/>
+      <w:lvlJc w:val="left"/>
+      <w:pPr>
+        <w:ind w:left="3600" w:hanging="360"/>
+      </w:pPr>
+    </w:lvl>
+    <w:lvl w:ilvl="5" w:tplc="0409001B" w:tentative="1">
+      <w:start w:val="1"/>
+      <w:numFmt w:val="lowerRoman"/>
+      <w:lvlText w:val="%6."/>
+      <w:lvlJc w:val="right"/>
+      <w:pPr>
+        <w:ind w:left="4320" w:hanging="180"/>
+      </w:pPr>
+    </w:lvl>
+    <w:lvl w:ilvl="6" w:tplc="0409000F" w:tentative="1">
+      <w:start w:val="1"/>
+      <w:numFmt w:val="decimal"/>
+      <w:lvlText w:val="%7."/>
+      <w:lvlJc w:val="left"/>
+      <w:pPr>
+        <w:ind w:left="5040" w:hanging="360"/>
+      </w:pPr>
+    </w:lvl>
+    <w:lvl w:ilvl="7" w:tplc="04090019" w:tentative="1">
+      <w:start w:val="1"/>
+      <w:numFmt w:val="lowerLetter"/>
+      <w:lvlText w:val="%8."/>
+      <w:lvlJc w:val="left"/>
+      <w:pPr>
+        <w:ind w:left="5760" w:hanging="360"/>
+      </w:pPr>
+    </w:lvl>
+    <w:lvl w:ilvl="8" w:tplc="0409001B" w:tentative="1">
+      <w:start w:val="1"/>
+      <w:numFmt w:val="lowerRoman"/>
+      <w:lvlText w:val="%9."/>
+      <w:lvlJc w:val="right"/>
+      <w:pPr>
+        <w:ind w:left="6480" w:hanging="180"/>
+      </w:pPr>
+    </w:lvl>
+  </w:abstractNum>
+  <w:abstractNum w:abstractNumId="1">
     <w:nsid w:val="191745B0"/>
     <w:multiLevelType w:val="hybridMultilevel"/>
     <w:tmpl w:val="57EED574"/>
@@ -949,7 +1752,7 @@
       </w:pPr>
     </w:lvl>
   </w:abstractNum>
-  <w:abstractNum w:abstractNumId="1">
+  <w:abstractNum w:abstractNumId="2">
     <w:nsid w:val="24237AB4"/>
     <w:multiLevelType w:val="hybridMultilevel"/>
     <w:tmpl w:val="57EED574"/>
@@ -1035,7 +1838,93 @@
       </w:pPr>
     </w:lvl>
   </w:abstractNum>
-  <w:abstractNum w:abstractNumId="2">
+  <w:abstractNum w:abstractNumId="3">
+    <w:nsid w:val="24A756C6"/>
+    <w:multiLevelType w:val="hybridMultilevel"/>
+    <w:tmpl w:val="57EED574"/>
+    <w:lvl w:ilvl="0" w:tplc="0409000F">
+      <w:start w:val="1"/>
+      <w:numFmt w:val="decimal"/>
+      <w:lvlText w:val="%1."/>
+      <w:lvlJc w:val="left"/>
+      <w:pPr>
+        <w:ind w:left="720" w:hanging="360"/>
+      </w:pPr>
+    </w:lvl>
+    <w:lvl w:ilvl="1" w:tplc="04090019">
+      <w:start w:val="1"/>
+      <w:numFmt w:val="lowerLetter"/>
+      <w:lvlText w:val="%2."/>
+      <w:lvlJc w:val="left"/>
+      <w:pPr>
+        <w:ind w:left="1440" w:hanging="360"/>
+      </w:pPr>
+    </w:lvl>
+    <w:lvl w:ilvl="2" w:tplc="0409001B" w:tentative="1">
+      <w:start w:val="1"/>
+      <w:numFmt w:val="lowerRoman"/>
+      <w:lvlText w:val="%3."/>
+      <w:lvlJc w:val="right"/>
+      <w:pPr>
+        <w:ind w:left="2160" w:hanging="180"/>
+      </w:pPr>
+    </w:lvl>
+    <w:lvl w:ilvl="3" w:tplc="0409000F" w:tentative="1">
+      <w:start w:val="1"/>
+      <w:numFmt w:val="decimal"/>
+      <w:lvlText w:val="%4."/>
+      <w:lvlJc w:val="left"/>
+      <w:pPr>
+        <w:ind w:left="2880" w:hanging="360"/>
+      </w:pPr>
+    </w:lvl>
+    <w:lvl w:ilvl="4" w:tplc="04090019" w:tentative="1">
+      <w:start w:val="1"/>
+      <w:numFmt w:val="lowerLetter"/>
+      <w:lvlText w:val="%5."/>
+      <w:lvlJc w:val="left"/>
+      <w:pPr>
+        <w:ind w:left="3600" w:hanging="360"/>
+      </w:pPr>
+    </w:lvl>
+    <w:lvl w:ilvl="5" w:tplc="0409001B" w:tentative="1">
+      <w:start w:val="1"/>
+      <w:numFmt w:val="lowerRoman"/>
+      <w:lvlText w:val="%6."/>
+      <w:lvlJc w:val="right"/>
+      <w:pPr>
+        <w:ind w:left="4320" w:hanging="180"/>
+      </w:pPr>
+    </w:lvl>
+    <w:lvl w:ilvl="6" w:tplc="0409000F" w:tentative="1">
+      <w:start w:val="1"/>
+      <w:numFmt w:val="decimal"/>
+      <w:lvlText w:val="%7."/>
+      <w:lvlJc w:val="left"/>
+      <w:pPr>
+        <w:ind w:left="5040" w:hanging="360"/>
+      </w:pPr>
+    </w:lvl>
+    <w:lvl w:ilvl="7" w:tplc="04090019" w:tentative="1">
+      <w:start w:val="1"/>
+      <w:numFmt w:val="lowerLetter"/>
+      <w:lvlText w:val="%8."/>
+      <w:lvlJc w:val="left"/>
+      <w:pPr>
+        <w:ind w:left="5760" w:hanging="360"/>
+      </w:pPr>
+    </w:lvl>
+    <w:lvl w:ilvl="8" w:tplc="0409001B" w:tentative="1">
+      <w:start w:val="1"/>
+      <w:numFmt w:val="lowerRoman"/>
+      <w:lvlText w:val="%9."/>
+      <w:lvlJc w:val="right"/>
+      <w:pPr>
+        <w:ind w:left="6480" w:hanging="180"/>
+      </w:pPr>
+    </w:lvl>
+  </w:abstractNum>
+  <w:abstractNum w:abstractNumId="4">
     <w:nsid w:val="4B9425BD"/>
     <w:multiLevelType w:val="hybridMultilevel"/>
     <w:tmpl w:val="57EED574"/>
@@ -1121,7 +2010,7 @@
       </w:pPr>
     </w:lvl>
   </w:abstractNum>
-  <w:abstractNum w:abstractNumId="3">
+  <w:abstractNum w:abstractNumId="5">
     <w:nsid w:val="675900D7"/>
     <w:multiLevelType w:val="hybridMultilevel"/>
     <w:tmpl w:val="57EED574"/>
@@ -1208,16 +2097,22 @@
     </w:lvl>
   </w:abstractNum>
   <w:num w:numId="1">
-    <w:abstractNumId w:val="3"/>
+    <w:abstractNumId w:val="5"/>
   </w:num>
   <w:num w:numId="2">
+    <w:abstractNumId w:val="4"/>
+  </w:num>
+  <w:num w:numId="3">
+    <w:abstractNumId w:val="1"/>
+  </w:num>
+  <w:num w:numId="4">
     <w:abstractNumId w:val="2"/>
   </w:num>
-  <w:num w:numId="3">
+  <w:num w:numId="5">
     <w:abstractNumId w:val="0"/>
   </w:num>
-  <w:num w:numId="4">
-    <w:abstractNumId w:val="1"/>
+  <w:num w:numId="6">
+    <w:abstractNumId w:val="3"/>
   </w:num>
 </w:numbering>
 </file>

</xml_diff>